<commit_message>
Updates single spaced for better spacing.
</commit_message>
<xml_diff>
--- a/word_single.docx
+++ b/word_single.docx
@@ -1,6 +1,6 @@
 
 <file path=word/document.xml><?xml version="1.0" encoding="utf-8"?>
-<w:document xmlns:wpc="http://schemas.microsoft.com/office/word/2010/wordprocessingCanvas" xmlns:cx="http://schemas.microsoft.com/office/drawing/2014/chartex" xmlns:cx1="http://schemas.microsoft.com/office/drawing/2015/9/8/chartex" xmlns:cx2="http://schemas.microsoft.com/office/drawing/2015/10/21/chartex" xmlns:cx3="http://schemas.microsoft.com/office/drawing/2016/5/9/chartex" xmlns:cx4="http://schemas.microsoft.com/office/drawing/2016/5/10/chartex" xmlns:cx5="http://schemas.microsoft.com/office/drawing/2016/5/11/chartex" xmlns:cx6="http://schemas.microsoft.com/office/drawing/2016/5/12/chartex" xmlns:cx7="http://schemas.microsoft.com/office/drawing/2016/5/13/chartex" xmlns:cx8="http://schemas.microsoft.com/office/drawing/2016/5/14/chartex" xmlns:mc="http://schemas.openxmlformats.org/markup-compatibility/2006" xmlns:aink="http://schemas.microsoft.com/office/drawing/2016/ink" xmlns:am3d="http://schemas.microsoft.com/office/drawing/2017/model3d" xmlns:o="urn:schemas-microsoft-com:office:office" xmlns:r="http://schemas.openxmlformats.org/officeDocument/2006/relationships" xmlns:m="http://schemas.openxmlformats.org/officeDocument/2006/math" xmlns:v="urn:schemas-microsoft-com:vml" xmlns:wp14="http://schemas.microsoft.com/office/word/2010/wordprocessingDrawing" xmlns:wp="http://schemas.openxmlformats.org/drawingml/2006/wordprocessingDrawing" xmlns:w10="urn:schemas-microsoft-com:office:word" xmlns:w="http://schemas.openxmlformats.org/wordprocessingml/2006/main" xmlns:w14="http://schemas.microsoft.com/office/word/2010/wordml" xmlns:w15="http://schemas.microsoft.com/office/word/2012/wordml" xmlns:w16cex="http://schemas.microsoft.com/office/word/2018/wordml/cex" xmlns:w16cid="http://schemas.microsoft.com/office/word/2016/wordml/cid" xmlns:w16="http://schemas.microsoft.com/office/word/2018/wordml" xmlns:w16se="http://schemas.microsoft.com/office/word/2015/wordml/symex" xmlns:wpg="http://schemas.microsoft.com/office/word/2010/wordprocessingGroup" xmlns:wpi="http://schemas.microsoft.com/office/word/2010/wordprocessingInk" xmlns:wne="http://schemas.microsoft.com/office/word/2006/wordml" xmlns:wps="http://schemas.microsoft.com/office/word/2010/wordprocessingShape" mc:Ignorable="w14 w15 w16se w16cid w16 w16cex wp14">
+<w:document xmlns:wpc="http://schemas.microsoft.com/office/word/2010/wordprocessingCanvas" xmlns:cx="http://schemas.microsoft.com/office/drawing/2014/chartex" xmlns:cx1="http://schemas.microsoft.com/office/drawing/2015/9/8/chartex" xmlns:cx2="http://schemas.microsoft.com/office/drawing/2015/10/21/chartex" xmlns:cx3="http://schemas.microsoft.com/office/drawing/2016/5/9/chartex" xmlns:cx4="http://schemas.microsoft.com/office/drawing/2016/5/10/chartex" xmlns:cx5="http://schemas.microsoft.com/office/drawing/2016/5/11/chartex" xmlns:cx6="http://schemas.microsoft.com/office/drawing/2016/5/12/chartex" xmlns:cx7="http://schemas.microsoft.com/office/drawing/2016/5/13/chartex" xmlns:cx8="http://schemas.microsoft.com/office/drawing/2016/5/14/chartex" xmlns:mc="http://schemas.openxmlformats.org/markup-compatibility/2006" xmlns:aink="http://schemas.microsoft.com/office/drawing/2016/ink" xmlns:am3d="http://schemas.microsoft.com/office/drawing/2017/model3d" xmlns:o="urn:schemas-microsoft-com:office:office" xmlns:r="http://schemas.openxmlformats.org/officeDocument/2006/relationships" xmlns:m="http://schemas.openxmlformats.org/officeDocument/2006/math" xmlns:v="urn:schemas-microsoft-com:vml" xmlns:wp14="http://schemas.microsoft.com/office/word/2010/wordprocessingDrawing" xmlns:wp="http://schemas.openxmlformats.org/drawingml/2006/wordprocessingDrawing" xmlns:w10="urn:schemas-microsoft-com:office:word" xmlns:w="http://schemas.openxmlformats.org/wordprocessingml/2006/main" xmlns:w14="http://schemas.microsoft.com/office/word/2010/wordml" xmlns:w15="http://schemas.microsoft.com/office/word/2012/wordml" xmlns:w16cex="http://schemas.microsoft.com/office/word/2018/wordml/cex" xmlns:w16cid="http://schemas.microsoft.com/office/word/2016/wordml/cid" xmlns:w16="http://schemas.microsoft.com/office/word/2018/wordml" xmlns:w16sdtdh="http://schemas.microsoft.com/office/word/2020/wordml/sdtdatahash" xmlns:w16se="http://schemas.microsoft.com/office/word/2015/wordml/symex" xmlns:wpg="http://schemas.microsoft.com/office/word/2010/wordprocessingGroup" xmlns:wpi="http://schemas.microsoft.com/office/word/2010/wordprocessingInk" xmlns:wne="http://schemas.microsoft.com/office/word/2006/wordml" xmlns:wps="http://schemas.microsoft.com/office/word/2010/wordprocessingShape" mc:Ignorable="w14 w15 w16se w16cid w16 w16cex w16sdtdh wp14">
   <w:body>
     <w:p>
       <w:pPr>
@@ -48,23 +48,31 @@
       </w:pPr>
       <w:bookmarkStart w:id="0" w:name="heading-1"/>
       <w:r>
-        <w:t xml:space="preserve"> Heading 1 </w:t>
+        <w:t>Heading</w:t>
+      </w:r>
+      <w:r>
+        <w:t xml:space="preserve"> 1</w:t>
       </w:r>
       <w:bookmarkEnd w:id="0"/>
     </w:p>
     <w:p>
       <w:pPr>
         <w:pStyle w:val="Heading2"/>
+        <w:rPr>
+          <w:i/>
+          <w:iCs/>
+        </w:rPr>
       </w:pPr>
       <w:bookmarkStart w:id="1" w:name="heading-2"/>
       <w:r>
-        <w:t xml:space="preserve"> </w:t>
-      </w:r>
-      <w:r>
         <w:t>Heading</w:t>
       </w:r>
       <w:r>
-        <w:t xml:space="preserve"> 2 </w:t>
+        <w:rPr>
+          <w:i/>
+          <w:iCs/>
+        </w:rPr>
+        <w:t xml:space="preserve"> 2</w:t>
       </w:r>
       <w:bookmarkEnd w:id="1"/>
     </w:p>
@@ -74,13 +82,7 @@
       </w:pPr>
       <w:bookmarkStart w:id="2" w:name="heading-3"/>
       <w:r>
-        <w:t xml:space="preserve"> </w:t>
-      </w:r>
-      <w:r>
-        <w:t>Heading</w:t>
-      </w:r>
-      <w:r>
-        <w:t xml:space="preserve"> 3 </w:t>
+        <w:t xml:space="preserve"> Heading 3 </w:t>
       </w:r>
       <w:bookmarkEnd w:id="2"/>
     </w:p>
@@ -202,13 +204,7 @@
         <w:pStyle w:val="BlockText"/>
       </w:pPr>
       <w:r>
-        <w:t xml:space="preserve"> </w:t>
-      </w:r>
-      <w:r>
-        <w:t>Block</w:t>
-      </w:r>
-      <w:r>
-        <w:t xml:space="preserve"> Text. </w:t>
+        <w:t xml:space="preserve"> Block Text. </w:t>
       </w:r>
     </w:p>
     <w:p>
@@ -302,31 +298,31 @@
         <w:pStyle w:val="DefinitionTerm"/>
       </w:pPr>
       <w:r>
+        <w:t xml:space="preserve"> </w:t>
+      </w:r>
+      <w:proofErr w:type="spellStart"/>
+      <w:r>
+        <w:t>DefinitionTerm</w:t>
+      </w:r>
+      <w:proofErr w:type="spellEnd"/>
+      <w:r>
+        <w:t xml:space="preserve"> </w:t>
+      </w:r>
+    </w:p>
+    <w:p>
+      <w:pPr>
+        <w:pStyle w:val="Definition"/>
+      </w:pPr>
+      <w:r>
+        <w:t xml:space="preserve"> Definition </w:t>
+      </w:r>
+    </w:p>
+    <w:p>
+      <w:pPr>
+        <w:pStyle w:val="DefinitionTerm"/>
+      </w:pPr>
+      <w:r>
         <w:lastRenderedPageBreak/>
-        <w:t xml:space="preserve"> </w:t>
-      </w:r>
-      <w:proofErr w:type="spellStart"/>
-      <w:r>
-        <w:t>DefinitionTerm</w:t>
-      </w:r>
-      <w:proofErr w:type="spellEnd"/>
-      <w:r>
-        <w:t xml:space="preserve"> </w:t>
-      </w:r>
-    </w:p>
-    <w:p>
-      <w:pPr>
-        <w:pStyle w:val="Definition"/>
-      </w:pPr>
-      <w:r>
-        <w:t xml:space="preserve"> Definition </w:t>
-      </w:r>
-    </w:p>
-    <w:p>
-      <w:pPr>
-        <w:pStyle w:val="DefinitionTerm"/>
-      </w:pPr>
-      <w:r>
         <w:t xml:space="preserve"> </w:t>
       </w:r>
       <w:proofErr w:type="spellStart"/>
@@ -357,7 +353,7 @@
 </file>
 
 <file path=word/endnotes.xml><?xml version="1.0" encoding="utf-8"?>
-<w:endnotes xmlns:wpc="http://schemas.microsoft.com/office/word/2010/wordprocessingCanvas" xmlns:cx="http://schemas.microsoft.com/office/drawing/2014/chartex" xmlns:cx1="http://schemas.microsoft.com/office/drawing/2015/9/8/chartex" xmlns:cx2="http://schemas.microsoft.com/office/drawing/2015/10/21/chartex" xmlns:cx3="http://schemas.microsoft.com/office/drawing/2016/5/9/chartex" xmlns:cx4="http://schemas.microsoft.com/office/drawing/2016/5/10/chartex" xmlns:cx5="http://schemas.microsoft.com/office/drawing/2016/5/11/chartex" xmlns:cx6="http://schemas.microsoft.com/office/drawing/2016/5/12/chartex" xmlns:cx7="http://schemas.microsoft.com/office/drawing/2016/5/13/chartex" xmlns:cx8="http://schemas.microsoft.com/office/drawing/2016/5/14/chartex" xmlns:mc="http://schemas.openxmlformats.org/markup-compatibility/2006" xmlns:aink="http://schemas.microsoft.com/office/drawing/2016/ink" xmlns:am3d="http://schemas.microsoft.com/office/drawing/2017/model3d" xmlns:o="urn:schemas-microsoft-com:office:office" xmlns:r="http://schemas.openxmlformats.org/officeDocument/2006/relationships" xmlns:m="http://schemas.openxmlformats.org/officeDocument/2006/math" xmlns:v="urn:schemas-microsoft-com:vml" xmlns:wp14="http://schemas.microsoft.com/office/word/2010/wordprocessingDrawing" xmlns:wp="http://schemas.openxmlformats.org/drawingml/2006/wordprocessingDrawing" xmlns:w10="urn:schemas-microsoft-com:office:word" xmlns:w="http://schemas.openxmlformats.org/wordprocessingml/2006/main" xmlns:w14="http://schemas.microsoft.com/office/word/2010/wordml" xmlns:w15="http://schemas.microsoft.com/office/word/2012/wordml" xmlns:w16cex="http://schemas.microsoft.com/office/word/2018/wordml/cex" xmlns:w16cid="http://schemas.microsoft.com/office/word/2016/wordml/cid" xmlns:w16="http://schemas.microsoft.com/office/word/2018/wordml" xmlns:w16se="http://schemas.microsoft.com/office/word/2015/wordml/symex" xmlns:wpg="http://schemas.microsoft.com/office/word/2010/wordprocessingGroup" xmlns:wpi="http://schemas.microsoft.com/office/word/2010/wordprocessingInk" xmlns:wne="http://schemas.microsoft.com/office/word/2006/wordml" xmlns:wps="http://schemas.microsoft.com/office/word/2010/wordprocessingShape" mc:Ignorable="w14 w15 w16se w16cid w16 w16cex wp14">
+<w:endnotes xmlns:wpc="http://schemas.microsoft.com/office/word/2010/wordprocessingCanvas" xmlns:cx="http://schemas.microsoft.com/office/drawing/2014/chartex" xmlns:cx1="http://schemas.microsoft.com/office/drawing/2015/9/8/chartex" xmlns:cx2="http://schemas.microsoft.com/office/drawing/2015/10/21/chartex" xmlns:cx3="http://schemas.microsoft.com/office/drawing/2016/5/9/chartex" xmlns:cx4="http://schemas.microsoft.com/office/drawing/2016/5/10/chartex" xmlns:cx5="http://schemas.microsoft.com/office/drawing/2016/5/11/chartex" xmlns:cx6="http://schemas.microsoft.com/office/drawing/2016/5/12/chartex" xmlns:cx7="http://schemas.microsoft.com/office/drawing/2016/5/13/chartex" xmlns:cx8="http://schemas.microsoft.com/office/drawing/2016/5/14/chartex" xmlns:mc="http://schemas.openxmlformats.org/markup-compatibility/2006" xmlns:aink="http://schemas.microsoft.com/office/drawing/2016/ink" xmlns:am3d="http://schemas.microsoft.com/office/drawing/2017/model3d" xmlns:o="urn:schemas-microsoft-com:office:office" xmlns:r="http://schemas.openxmlformats.org/officeDocument/2006/relationships" xmlns:m="http://schemas.openxmlformats.org/officeDocument/2006/math" xmlns:v="urn:schemas-microsoft-com:vml" xmlns:wp14="http://schemas.microsoft.com/office/word/2010/wordprocessingDrawing" xmlns:wp="http://schemas.openxmlformats.org/drawingml/2006/wordprocessingDrawing" xmlns:w10="urn:schemas-microsoft-com:office:word" xmlns:w="http://schemas.openxmlformats.org/wordprocessingml/2006/main" xmlns:w14="http://schemas.microsoft.com/office/word/2010/wordml" xmlns:w15="http://schemas.microsoft.com/office/word/2012/wordml" xmlns:w16cex="http://schemas.microsoft.com/office/word/2018/wordml/cex" xmlns:w16cid="http://schemas.microsoft.com/office/word/2016/wordml/cid" xmlns:w16="http://schemas.microsoft.com/office/word/2018/wordml" xmlns:w16sdtdh="http://schemas.microsoft.com/office/word/2020/wordml/sdtdatahash" xmlns:w16se="http://schemas.microsoft.com/office/word/2015/wordml/symex" xmlns:wpg="http://schemas.microsoft.com/office/word/2010/wordprocessingGroup" xmlns:wpi="http://schemas.microsoft.com/office/word/2010/wordprocessingInk" xmlns:wne="http://schemas.microsoft.com/office/word/2006/wordml" xmlns:wps="http://schemas.microsoft.com/office/word/2010/wordprocessingShape" mc:Ignorable="w14 w15 w16se w16cid w16 w16cex w16sdtdh wp14">
   <w:endnote w:type="separator" w:id="-1">
     <w:p>
       <w:r>
@@ -376,7 +372,7 @@
 </file>
 
 <file path=word/footer1.xml><?xml version="1.0" encoding="utf-8"?>
-<w:ftr xmlns:wpc="http://schemas.microsoft.com/office/word/2010/wordprocessingCanvas" xmlns:cx="http://schemas.microsoft.com/office/drawing/2014/chartex" xmlns:cx1="http://schemas.microsoft.com/office/drawing/2015/9/8/chartex" xmlns:cx2="http://schemas.microsoft.com/office/drawing/2015/10/21/chartex" xmlns:cx3="http://schemas.microsoft.com/office/drawing/2016/5/9/chartex" xmlns:cx4="http://schemas.microsoft.com/office/drawing/2016/5/10/chartex" xmlns:cx5="http://schemas.microsoft.com/office/drawing/2016/5/11/chartex" xmlns:cx6="http://schemas.microsoft.com/office/drawing/2016/5/12/chartex" xmlns:cx7="http://schemas.microsoft.com/office/drawing/2016/5/13/chartex" xmlns:cx8="http://schemas.microsoft.com/office/drawing/2016/5/14/chartex" xmlns:mc="http://schemas.openxmlformats.org/markup-compatibility/2006" xmlns:aink="http://schemas.microsoft.com/office/drawing/2016/ink" xmlns:am3d="http://schemas.microsoft.com/office/drawing/2017/model3d" xmlns:o="urn:schemas-microsoft-com:office:office" xmlns:r="http://schemas.openxmlformats.org/officeDocument/2006/relationships" xmlns:m="http://schemas.openxmlformats.org/officeDocument/2006/math" xmlns:v="urn:schemas-microsoft-com:vml" xmlns:wp14="http://schemas.microsoft.com/office/word/2010/wordprocessingDrawing" xmlns:wp="http://schemas.openxmlformats.org/drawingml/2006/wordprocessingDrawing" xmlns:w10="urn:schemas-microsoft-com:office:word" xmlns:w="http://schemas.openxmlformats.org/wordprocessingml/2006/main" xmlns:w14="http://schemas.microsoft.com/office/word/2010/wordml" xmlns:w15="http://schemas.microsoft.com/office/word/2012/wordml" xmlns:w16cex="http://schemas.microsoft.com/office/word/2018/wordml/cex" xmlns:w16cid="http://schemas.microsoft.com/office/word/2016/wordml/cid" xmlns:w16="http://schemas.microsoft.com/office/word/2018/wordml" xmlns:w16se="http://schemas.microsoft.com/office/word/2015/wordml/symex" xmlns:wpg="http://schemas.microsoft.com/office/word/2010/wordprocessingGroup" xmlns:wpi="http://schemas.microsoft.com/office/word/2010/wordprocessingInk" xmlns:wne="http://schemas.microsoft.com/office/word/2006/wordml" xmlns:wps="http://schemas.microsoft.com/office/word/2010/wordprocessingShape" mc:Ignorable="w14 w15 w16se w16cid w16 w16cex wp14">
+<w:ftr xmlns:wpc="http://schemas.microsoft.com/office/word/2010/wordprocessingCanvas" xmlns:cx="http://schemas.microsoft.com/office/drawing/2014/chartex" xmlns:cx1="http://schemas.microsoft.com/office/drawing/2015/9/8/chartex" xmlns:cx2="http://schemas.microsoft.com/office/drawing/2015/10/21/chartex" xmlns:cx3="http://schemas.microsoft.com/office/drawing/2016/5/9/chartex" xmlns:cx4="http://schemas.microsoft.com/office/drawing/2016/5/10/chartex" xmlns:cx5="http://schemas.microsoft.com/office/drawing/2016/5/11/chartex" xmlns:cx6="http://schemas.microsoft.com/office/drawing/2016/5/12/chartex" xmlns:cx7="http://schemas.microsoft.com/office/drawing/2016/5/13/chartex" xmlns:cx8="http://schemas.microsoft.com/office/drawing/2016/5/14/chartex" xmlns:mc="http://schemas.openxmlformats.org/markup-compatibility/2006" xmlns:aink="http://schemas.microsoft.com/office/drawing/2016/ink" xmlns:am3d="http://schemas.microsoft.com/office/drawing/2017/model3d" xmlns:o="urn:schemas-microsoft-com:office:office" xmlns:r="http://schemas.openxmlformats.org/officeDocument/2006/relationships" xmlns:m="http://schemas.openxmlformats.org/officeDocument/2006/math" xmlns:v="urn:schemas-microsoft-com:vml" xmlns:wp14="http://schemas.microsoft.com/office/word/2010/wordprocessingDrawing" xmlns:wp="http://schemas.openxmlformats.org/drawingml/2006/wordprocessingDrawing" xmlns:w10="urn:schemas-microsoft-com:office:word" xmlns:w="http://schemas.openxmlformats.org/wordprocessingml/2006/main" xmlns:w14="http://schemas.microsoft.com/office/word/2010/wordml" xmlns:w15="http://schemas.microsoft.com/office/word/2012/wordml" xmlns:w16cex="http://schemas.microsoft.com/office/word/2018/wordml/cex" xmlns:w16cid="http://schemas.microsoft.com/office/word/2016/wordml/cid" xmlns:w16="http://schemas.microsoft.com/office/word/2018/wordml" xmlns:w16sdtdh="http://schemas.microsoft.com/office/word/2020/wordml/sdtdatahash" xmlns:w16se="http://schemas.microsoft.com/office/word/2015/wordml/symex" xmlns:wpg="http://schemas.microsoft.com/office/word/2010/wordprocessingGroup" xmlns:wpi="http://schemas.microsoft.com/office/word/2010/wordprocessingInk" xmlns:wne="http://schemas.microsoft.com/office/word/2006/wordml" xmlns:wps="http://schemas.microsoft.com/office/word/2010/wordprocessingShape" mc:Ignorable="w14 w15 w16se w16cid w16 w16cex w16sdtdh wp14">
   <w:sdt>
     <w:sdtPr>
       <w:id w:val="1982885276"/>
@@ -494,7 +490,7 @@
 </file>
 
 <file path=word/footnotes.xml><?xml version="1.0" encoding="utf-8"?>
-<w:footnotes xmlns:wpc="http://schemas.microsoft.com/office/word/2010/wordprocessingCanvas" xmlns:cx="http://schemas.microsoft.com/office/drawing/2014/chartex" xmlns:cx1="http://schemas.microsoft.com/office/drawing/2015/9/8/chartex" xmlns:cx2="http://schemas.microsoft.com/office/drawing/2015/10/21/chartex" xmlns:cx3="http://schemas.microsoft.com/office/drawing/2016/5/9/chartex" xmlns:cx4="http://schemas.microsoft.com/office/drawing/2016/5/10/chartex" xmlns:cx5="http://schemas.microsoft.com/office/drawing/2016/5/11/chartex" xmlns:cx6="http://schemas.microsoft.com/office/drawing/2016/5/12/chartex" xmlns:cx7="http://schemas.microsoft.com/office/drawing/2016/5/13/chartex" xmlns:cx8="http://schemas.microsoft.com/office/drawing/2016/5/14/chartex" xmlns:mc="http://schemas.openxmlformats.org/markup-compatibility/2006" xmlns:aink="http://schemas.microsoft.com/office/drawing/2016/ink" xmlns:am3d="http://schemas.microsoft.com/office/drawing/2017/model3d" xmlns:o="urn:schemas-microsoft-com:office:office" xmlns:r="http://schemas.openxmlformats.org/officeDocument/2006/relationships" xmlns:m="http://schemas.openxmlformats.org/officeDocument/2006/math" xmlns:v="urn:schemas-microsoft-com:vml" xmlns:wp14="http://schemas.microsoft.com/office/word/2010/wordprocessingDrawing" xmlns:wp="http://schemas.openxmlformats.org/drawingml/2006/wordprocessingDrawing" xmlns:w10="urn:schemas-microsoft-com:office:word" xmlns:w="http://schemas.openxmlformats.org/wordprocessingml/2006/main" xmlns:w14="http://schemas.microsoft.com/office/word/2010/wordml" xmlns:w15="http://schemas.microsoft.com/office/word/2012/wordml" xmlns:w16cex="http://schemas.microsoft.com/office/word/2018/wordml/cex" xmlns:w16cid="http://schemas.microsoft.com/office/word/2016/wordml/cid" xmlns:w16="http://schemas.microsoft.com/office/word/2018/wordml" xmlns:w16se="http://schemas.microsoft.com/office/word/2015/wordml/symex" xmlns:wpg="http://schemas.microsoft.com/office/word/2010/wordprocessingGroup" xmlns:wpi="http://schemas.microsoft.com/office/word/2010/wordprocessingInk" xmlns:wne="http://schemas.microsoft.com/office/word/2006/wordml" xmlns:wps="http://schemas.microsoft.com/office/word/2010/wordprocessingShape" mc:Ignorable="w14 w15 w16se w16cid w16 w16cex wp14">
+<w:footnotes xmlns:wpc="http://schemas.microsoft.com/office/word/2010/wordprocessingCanvas" xmlns:cx="http://schemas.microsoft.com/office/drawing/2014/chartex" xmlns:cx1="http://schemas.microsoft.com/office/drawing/2015/9/8/chartex" xmlns:cx2="http://schemas.microsoft.com/office/drawing/2015/10/21/chartex" xmlns:cx3="http://schemas.microsoft.com/office/drawing/2016/5/9/chartex" xmlns:cx4="http://schemas.microsoft.com/office/drawing/2016/5/10/chartex" xmlns:cx5="http://schemas.microsoft.com/office/drawing/2016/5/11/chartex" xmlns:cx6="http://schemas.microsoft.com/office/drawing/2016/5/12/chartex" xmlns:cx7="http://schemas.microsoft.com/office/drawing/2016/5/13/chartex" xmlns:cx8="http://schemas.microsoft.com/office/drawing/2016/5/14/chartex" xmlns:mc="http://schemas.openxmlformats.org/markup-compatibility/2006" xmlns:aink="http://schemas.microsoft.com/office/drawing/2016/ink" xmlns:am3d="http://schemas.microsoft.com/office/drawing/2017/model3d" xmlns:o="urn:schemas-microsoft-com:office:office" xmlns:r="http://schemas.openxmlformats.org/officeDocument/2006/relationships" xmlns:m="http://schemas.openxmlformats.org/officeDocument/2006/math" xmlns:v="urn:schemas-microsoft-com:vml" xmlns:wp14="http://schemas.microsoft.com/office/word/2010/wordprocessingDrawing" xmlns:wp="http://schemas.openxmlformats.org/drawingml/2006/wordprocessingDrawing" xmlns:w10="urn:schemas-microsoft-com:office:word" xmlns:w="http://schemas.openxmlformats.org/wordprocessingml/2006/main" xmlns:w14="http://schemas.microsoft.com/office/word/2010/wordml" xmlns:w15="http://schemas.microsoft.com/office/word/2012/wordml" xmlns:w16cex="http://schemas.microsoft.com/office/word/2018/wordml/cex" xmlns:w16cid="http://schemas.microsoft.com/office/word/2016/wordml/cid" xmlns:w16="http://schemas.microsoft.com/office/word/2018/wordml" xmlns:w16sdtdh="http://schemas.microsoft.com/office/word/2020/wordml/sdtdatahash" xmlns:w16se="http://schemas.microsoft.com/office/word/2015/wordml/symex" xmlns:wpg="http://schemas.microsoft.com/office/word/2010/wordprocessingGroup" xmlns:wpi="http://schemas.microsoft.com/office/word/2010/wordprocessingInk" xmlns:wne="http://schemas.microsoft.com/office/word/2006/wordml" xmlns:wps="http://schemas.microsoft.com/office/word/2010/wordprocessingShape" mc:Ignorable="w14 w15 w16se w16cid w16 w16cex w16sdtdh wp14">
   <w:footnote w:type="separator" w:id="-1">
     <w:p>
       <w:r>
@@ -529,7 +525,7 @@
 </file>
 
 <file path=word/numbering.xml><?xml version="1.0" encoding="utf-8"?>
-<w:numbering xmlns:wpc="http://schemas.microsoft.com/office/word/2010/wordprocessingCanvas" xmlns:cx="http://schemas.microsoft.com/office/drawing/2014/chartex" xmlns:cx1="http://schemas.microsoft.com/office/drawing/2015/9/8/chartex" xmlns:cx2="http://schemas.microsoft.com/office/drawing/2015/10/21/chartex" xmlns:cx3="http://schemas.microsoft.com/office/drawing/2016/5/9/chartex" xmlns:cx4="http://schemas.microsoft.com/office/drawing/2016/5/10/chartex" xmlns:cx5="http://schemas.microsoft.com/office/drawing/2016/5/11/chartex" xmlns:cx6="http://schemas.microsoft.com/office/drawing/2016/5/12/chartex" xmlns:cx7="http://schemas.microsoft.com/office/drawing/2016/5/13/chartex" xmlns:cx8="http://schemas.microsoft.com/office/drawing/2016/5/14/chartex" xmlns:mc="http://schemas.openxmlformats.org/markup-compatibility/2006" xmlns:aink="http://schemas.microsoft.com/office/drawing/2016/ink" xmlns:am3d="http://schemas.microsoft.com/office/drawing/2017/model3d" xmlns:o="urn:schemas-microsoft-com:office:office" xmlns:r="http://schemas.openxmlformats.org/officeDocument/2006/relationships" xmlns:m="http://schemas.openxmlformats.org/officeDocument/2006/math" xmlns:v="urn:schemas-microsoft-com:vml" xmlns:wp14="http://schemas.microsoft.com/office/word/2010/wordprocessingDrawing" xmlns:wp="http://schemas.openxmlformats.org/drawingml/2006/wordprocessingDrawing" xmlns:w10="urn:schemas-microsoft-com:office:word" xmlns:w="http://schemas.openxmlformats.org/wordprocessingml/2006/main" xmlns:w14="http://schemas.microsoft.com/office/word/2010/wordml" xmlns:w15="http://schemas.microsoft.com/office/word/2012/wordml" xmlns:w16cex="http://schemas.microsoft.com/office/word/2018/wordml/cex" xmlns:w16cid="http://schemas.microsoft.com/office/word/2016/wordml/cid" xmlns:w16="http://schemas.microsoft.com/office/word/2018/wordml" xmlns:w16se="http://schemas.microsoft.com/office/word/2015/wordml/symex" xmlns:wpg="http://schemas.microsoft.com/office/word/2010/wordprocessingGroup" xmlns:wpi="http://schemas.microsoft.com/office/word/2010/wordprocessingInk" xmlns:wne="http://schemas.microsoft.com/office/word/2006/wordml" xmlns:wps="http://schemas.microsoft.com/office/word/2010/wordprocessingShape" mc:Ignorable="w14 w15 w16se w16cid w16 w16cex wp14">
+<w:numbering xmlns:wpc="http://schemas.microsoft.com/office/word/2010/wordprocessingCanvas" xmlns:cx="http://schemas.microsoft.com/office/drawing/2014/chartex" xmlns:cx1="http://schemas.microsoft.com/office/drawing/2015/9/8/chartex" xmlns:cx2="http://schemas.microsoft.com/office/drawing/2015/10/21/chartex" xmlns:cx3="http://schemas.microsoft.com/office/drawing/2016/5/9/chartex" xmlns:cx4="http://schemas.microsoft.com/office/drawing/2016/5/10/chartex" xmlns:cx5="http://schemas.microsoft.com/office/drawing/2016/5/11/chartex" xmlns:cx6="http://schemas.microsoft.com/office/drawing/2016/5/12/chartex" xmlns:cx7="http://schemas.microsoft.com/office/drawing/2016/5/13/chartex" xmlns:cx8="http://schemas.microsoft.com/office/drawing/2016/5/14/chartex" xmlns:mc="http://schemas.openxmlformats.org/markup-compatibility/2006" xmlns:aink="http://schemas.microsoft.com/office/drawing/2016/ink" xmlns:am3d="http://schemas.microsoft.com/office/drawing/2017/model3d" xmlns:o="urn:schemas-microsoft-com:office:office" xmlns:r="http://schemas.openxmlformats.org/officeDocument/2006/relationships" xmlns:m="http://schemas.openxmlformats.org/officeDocument/2006/math" xmlns:v="urn:schemas-microsoft-com:vml" xmlns:wp14="http://schemas.microsoft.com/office/word/2010/wordprocessingDrawing" xmlns:wp="http://schemas.openxmlformats.org/drawingml/2006/wordprocessingDrawing" xmlns:w10="urn:schemas-microsoft-com:office:word" xmlns:w="http://schemas.openxmlformats.org/wordprocessingml/2006/main" xmlns:w14="http://schemas.microsoft.com/office/word/2010/wordml" xmlns:w15="http://schemas.microsoft.com/office/word/2012/wordml" xmlns:w16cex="http://schemas.microsoft.com/office/word/2018/wordml/cex" xmlns:w16cid="http://schemas.microsoft.com/office/word/2016/wordml/cid" xmlns:w16="http://schemas.microsoft.com/office/word/2018/wordml" xmlns:w16sdtdh="http://schemas.microsoft.com/office/word/2020/wordml/sdtdatahash" xmlns:w16se="http://schemas.microsoft.com/office/word/2015/wordml/symex" xmlns:wpg="http://schemas.microsoft.com/office/word/2010/wordprocessingGroup" xmlns:wpi="http://schemas.microsoft.com/office/word/2010/wordprocessingInk" xmlns:wne="http://schemas.microsoft.com/office/word/2006/wordml" xmlns:wps="http://schemas.microsoft.com/office/word/2010/wordprocessingShape" mc:Ignorable="w14 w15 w16se w16cid w16 w16cex w16sdtdh wp14">
   <w:abstractNum w:abstractNumId="0" w15:restartNumberingAfterBreak="0">
     <w:nsid w:val="FFFFFF7C"/>
     <w:multiLevelType w:val="singleLevel"/>
@@ -856,7 +852,7 @@
 </file>
 
 <file path=word/styles.xml><?xml version="1.0" encoding="utf-8"?>
-<w:styles xmlns:mc="http://schemas.openxmlformats.org/markup-compatibility/2006" xmlns:r="http://schemas.openxmlformats.org/officeDocument/2006/relationships" xmlns:w="http://schemas.openxmlformats.org/wordprocessingml/2006/main" xmlns:w14="http://schemas.microsoft.com/office/word/2010/wordml" xmlns:w15="http://schemas.microsoft.com/office/word/2012/wordml" xmlns:w16cex="http://schemas.microsoft.com/office/word/2018/wordml/cex" xmlns:w16cid="http://schemas.microsoft.com/office/word/2016/wordml/cid" xmlns:w16="http://schemas.microsoft.com/office/word/2018/wordml" xmlns:w16se="http://schemas.microsoft.com/office/word/2015/wordml/symex" mc:Ignorable="w14 w15 w16se w16cid w16 w16cex">
+<w:styles xmlns:mc="http://schemas.openxmlformats.org/markup-compatibility/2006" xmlns:r="http://schemas.openxmlformats.org/officeDocument/2006/relationships" xmlns:w="http://schemas.openxmlformats.org/wordprocessingml/2006/main" xmlns:w14="http://schemas.microsoft.com/office/word/2010/wordml" xmlns:w15="http://schemas.microsoft.com/office/word/2012/wordml" xmlns:w16cex="http://schemas.microsoft.com/office/word/2018/wordml/cex" xmlns:w16cid="http://schemas.microsoft.com/office/word/2016/wordml/cid" xmlns:w16="http://schemas.microsoft.com/office/word/2018/wordml" xmlns:w16sdtdh="http://schemas.microsoft.com/office/word/2020/wordml/sdtdatahash" xmlns:w16se="http://schemas.microsoft.com/office/word/2015/wordml/symex" mc:Ignorable="w14 w15 w16se w16cid w16 w16cex w16sdtdh">
   <w:docDefaults>
     <w:rPrDefault>
       <w:rPr>
@@ -1225,15 +1221,16 @@
     <w:next w:val="BodyText"/>
     <w:uiPriority w:val="9"/>
     <w:qFormat/>
-    <w:rsid w:val="00000383"/>
+    <w:rsid w:val="00330D2D"/>
     <w:pPr>
       <w:keepNext/>
       <w:keepLines/>
-      <w:spacing w:before="480"/>
+      <w:spacing w:before="0" w:after="240"/>
+      <w:jc w:val="center"/>
       <w:outlineLvl w:val="0"/>
     </w:pPr>
     <w:rPr>
-      <w:rFonts w:ascii="Arial" w:eastAsiaTheme="majorEastAsia" w:hAnsi="Arial" w:cs="Arial"/>
+      <w:rFonts w:ascii="Times New Roman" w:eastAsiaTheme="majorEastAsia" w:hAnsi="Times New Roman" w:cs="Times New Roman"/>
       <w:b/>
       <w:bCs/>
     </w:rPr>
@@ -1245,19 +1242,18 @@
     <w:uiPriority w:val="9"/>
     <w:unhideWhenUsed/>
     <w:qFormat/>
-    <w:rsid w:val="00000383"/>
+    <w:rsid w:val="00330D2D"/>
     <w:pPr>
       <w:keepNext/>
       <w:keepLines/>
-      <w:spacing w:before="480"/>
+      <w:spacing w:after="240"/>
+      <w:jc w:val="center"/>
       <w:outlineLvl w:val="1"/>
     </w:pPr>
     <w:rPr>
-      <w:rFonts w:ascii="Arial" w:eastAsiaTheme="majorEastAsia" w:hAnsi="Arial" w:cs="Arial"/>
+      <w:rFonts w:ascii="Times New Roman" w:eastAsiaTheme="majorEastAsia" w:hAnsi="Times New Roman" w:cs="Times New Roman"/>
       <w:b/>
       <w:bCs/>
-      <w:i/>
-      <w:iCs/>
     </w:rPr>
   </w:style>
   <w:style w:type="paragraph" w:styleId="Heading3">
@@ -1267,17 +1263,16 @@
     <w:uiPriority w:val="9"/>
     <w:unhideWhenUsed/>
     <w:qFormat/>
-    <w:rsid w:val="00000383"/>
+    <w:rsid w:val="00330D2D"/>
     <w:pPr>
       <w:keepNext/>
       <w:keepLines/>
-      <w:spacing w:before="480"/>
       <w:outlineLvl w:val="2"/>
     </w:pPr>
     <w:rPr>
-      <w:rFonts w:ascii="Arial" w:eastAsiaTheme="majorEastAsia" w:hAnsi="Arial" w:cs="Arial"/>
-      <w:i/>
-      <w:iCs/>
+      <w:rFonts w:ascii="Times New Roman" w:eastAsiaTheme="majorEastAsia" w:hAnsi="Times New Roman" w:cs="Times New Roman"/>
+      <w:b/>
+      <w:bCs/>
     </w:rPr>
   </w:style>
   <w:style w:type="paragraph" w:styleId="Heading4">
@@ -1287,17 +1282,16 @@
     <w:uiPriority w:val="9"/>
     <w:unhideWhenUsed/>
     <w:qFormat/>
-    <w:rsid w:val="00000383"/>
+    <w:rsid w:val="00330D2D"/>
     <w:pPr>
       <w:keepNext/>
       <w:keepLines/>
-      <w:spacing w:before="480"/>
       <w:outlineLvl w:val="3"/>
     </w:pPr>
     <w:rPr>
-      <w:rFonts w:ascii="Arial" w:eastAsiaTheme="majorEastAsia" w:hAnsi="Arial" w:cs="Arial"/>
-      <w:bCs/>
-      <w:iCs/>
+      <w:rFonts w:ascii="Times New Roman" w:eastAsiaTheme="majorEastAsia" w:hAnsi="Times New Roman" w:cs="Times New Roman"/>
+      <w:b/>
+      <w:i/>
     </w:rPr>
   </w:style>
   <w:style w:type="paragraph" w:styleId="Heading5">
@@ -1307,11 +1301,10 @@
     <w:uiPriority w:val="9"/>
     <w:unhideWhenUsed/>
     <w:qFormat/>
-    <w:rsid w:val="00000383"/>
+    <w:rsid w:val="00941D03"/>
     <w:pPr>
       <w:keepNext/>
       <w:keepLines/>
-      <w:spacing w:before="200"/>
       <w:jc w:val="center"/>
       <w:outlineLvl w:val="4"/>
     </w:pPr>
@@ -1401,7 +1394,6 @@
   <w:style w:type="character" w:default="1" w:styleId="DefaultParagraphFont">
     <w:name w:val="Default Paragraph Font"/>
     <w:uiPriority w:val="1"/>
-    <w:semiHidden/>
     <w:unhideWhenUsed/>
   </w:style>
   <w:style w:type="table" w:default="1" w:styleId="TableNormal">
@@ -1444,9 +1436,8 @@
     <w:basedOn w:val="BodyText"/>
     <w:next w:val="BodyText"/>
     <w:qFormat/>
-    <w:rsid w:val="00C87C73"/>
-    <w:pPr>
-      <w:spacing w:before="240"/>
+    <w:rsid w:val="00330D2D"/>
+    <w:pPr>
       <w:ind w:firstLine="0"/>
     </w:pPr>
   </w:style>
@@ -1548,10 +1539,11 @@
     <w:uiPriority w:val="9"/>
     <w:unhideWhenUsed/>
     <w:qFormat/>
-    <w:rsid w:val="00E76380"/>
-    <w:pPr>
-      <w:spacing w:before="240"/>
+    <w:rsid w:val="00E21830"/>
+    <w:pPr>
+      <w:spacing w:before="240" w:after="240"/>
       <w:ind w:left="475" w:right="475" w:firstLine="0"/>
+      <w:contextualSpacing w:val="0"/>
     </w:pPr>
   </w:style>
   <w:style w:type="paragraph" w:styleId="FootnoteText">

</xml_diff>

<commit_message>
I forgot... probably made it better.
</commit_message>
<xml_diff>
--- a/word_single.docx
+++ b/word_single.docx
@@ -165,21 +165,10 @@
         <w:rPr>
           <w:rStyle w:val="VerbatimChar"/>
         </w:rPr>
-        <w:t xml:space="preserve"> Verbatim </w:t>
-      </w:r>
-      <w:proofErr w:type="gramStart"/>
-      <w:r>
-        <w:rPr>
-          <w:rStyle w:val="VerbatimChar"/>
-        </w:rPr>
-        <w:t xml:space="preserve">Char </w:t>
-      </w:r>
-      <w:r>
-        <w:t xml:space="preserve"> .</w:t>
-      </w:r>
-      <w:proofErr w:type="gramEnd"/>
-      <w:r>
-        <w:t xml:space="preserve">    </w:t>
+        <w:t xml:space="preserve"> Verbatim Char </w:t>
+      </w:r>
+      <w:r>
+        <w:t xml:space="preserve"> .    </w:t>
       </w:r>
       <w:hyperlink r:id="rId8">
         <w:r>
@@ -197,6 +186,20 @@
           <w:rStyle w:val="FootnoteReference"/>
         </w:rPr>
         <w:footnoteReference w:id="1"/>
+      </w:r>
+    </w:p>
+    <w:p>
+      <w:pPr>
+        <w:pStyle w:val="BodyText"/>
+        <w:rPr>
+          <w:rStyle w:val="yellow"/>
+        </w:rPr>
+      </w:pPr>
+      <w:r>
+        <w:rPr>
+          <w:rStyle w:val="yellow"/>
+        </w:rPr>
+        <w:t>yellow</w:t>
       </w:r>
     </w:p>
     <w:p>
@@ -298,15 +301,7 @@
         <w:pStyle w:val="DefinitionTerm"/>
       </w:pPr>
       <w:r>
-        <w:t xml:space="preserve"> </w:t>
-      </w:r>
-      <w:proofErr w:type="spellStart"/>
-      <w:r>
-        <w:t>DefinitionTerm</w:t>
-      </w:r>
-      <w:proofErr w:type="spellEnd"/>
-      <w:r>
-        <w:t xml:space="preserve"> </w:t>
+        <w:t xml:space="preserve"> DefinitionTerm </w:t>
       </w:r>
     </w:p>
     <w:p>
@@ -323,15 +318,7 @@
       </w:pPr>
       <w:r>
         <w:lastRenderedPageBreak/>
-        <w:t xml:space="preserve"> </w:t>
-      </w:r>
-      <w:proofErr w:type="spellStart"/>
-      <w:r>
-        <w:t>DefinitionTerm</w:t>
-      </w:r>
-      <w:proofErr w:type="spellEnd"/>
-      <w:r>
-        <w:t xml:space="preserve"> </w:t>
+        <w:t xml:space="preserve"> DefinitionTerm </w:t>
       </w:r>
     </w:p>
     <w:p>
@@ -1926,6 +1913,17 @@
     <w:uiPriority w:val="99"/>
     <w:rsid w:val="00DA141E"/>
   </w:style>
+  <w:style w:type="character" w:customStyle="1" w:styleId="yellow">
+    <w:name w:val="yellow"/>
+    <w:basedOn w:val="DefaultParagraphFont"/>
+    <w:uiPriority w:val="1"/>
+    <w:qFormat/>
+    <w:rsid w:val="0095207F"/>
+    <w:rPr>
+      <w:bdr w:val="none" w:sz="0" w:space="0" w:color="auto"/>
+      <w:shd w:val="clear" w:color="auto" w:fill="FFFF00"/>
+    </w:rPr>
+  </w:style>
 </w:styles>
 </file>
 

</xml_diff>